<commit_message>
Added a cuisine controller, a search action and a search view. Added button link to search view.
</commit_message>
<xml_diff>
--- a/Pluralsight/Building Applications with ASP.NET MVC 4/Tasks.docx
+++ b/Pluralsight/Building Applications with ASP.NET MVC 4/Tasks.docx
@@ -4,36 +4,12 @@
   <w:body>
     <w:p>
       <w:r>
-        <w:t xml:space="preserve">Modify the About action in the </w:t>
-      </w:r>
-      <w:proofErr w:type="spellStart"/>
-      <w:r>
-        <w:t>HomeController</w:t>
-      </w:r>
-      <w:proofErr w:type="spellEnd"/>
-      <w:r>
-        <w:t xml:space="preserve">, in order to pass a </w:t>
-      </w:r>
-      <w:proofErr w:type="spellStart"/>
-      <w:r>
-        <w:t>viewbag</w:t>
-      </w:r>
-      <w:proofErr w:type="spellEnd"/>
-      <w:r>
-        <w:t xml:space="preserve"> containing your location (as a string) into the About view.</w:t>
+        <w:t>Modify the About action in the HomeController, in order to pass a viewbag containing your location (as a string) into the About view.</w:t>
       </w:r>
     </w:p>
     <w:p>
       <w:r>
-        <w:t xml:space="preserve">Using an </w:t>
-      </w:r>
-      <w:proofErr w:type="spellStart"/>
-      <w:r>
-        <w:t>AboutModel</w:t>
-      </w:r>
-      <w:proofErr w:type="spellEnd"/>
-      <w:r>
-        <w:t xml:space="preserve"> class, transfer the Name and Location strings to the About view.</w:t>
+        <w:t>Using an AboutModel class, transfer the Name and Location strings to the About view.</w:t>
       </w:r>
     </w:p>
     <w:p>
@@ -82,6 +58,14 @@
             </a:graphic>
           </wp:inline>
         </w:drawing>
+      </w:r>
+    </w:p>
+    <w:p>
+      <w:r>
+        <w:t>Add a page to the website which allows for the user to search for a</w:t>
+      </w:r>
+      <w:r>
+        <w:t xml:space="preserve"> specific cuisine. At the moment, clicking the search button should not do anything.</w:t>
       </w:r>
       <w:bookmarkStart w:id="0" w:name="_GoBack"/>
       <w:bookmarkEnd w:id="0"/>

</xml_diff>

<commit_message>
Added a search bar to view
</commit_message>
<xml_diff>
--- a/Pluralsight/Building Applications with ASP.NET MVC 4/Tasks.docx
+++ b/Pluralsight/Building Applications with ASP.NET MVC 4/Tasks.docx
@@ -1,15 +1,39 @@
 
 <file path=word/document.xml><?xml version="1.0" encoding="utf-8"?>
-<w:document xmlns:wpc="http://schemas.microsoft.com/office/word/2010/wordprocessingCanvas" xmlns:cx="http://schemas.microsoft.com/office/drawing/2014/chartex" xmlns:cx1="http://schemas.microsoft.com/office/drawing/2015/9/8/chartex" xmlns:cx2="http://schemas.microsoft.com/office/drawing/2015/10/21/chartex" xmlns:cx3="http://schemas.microsoft.com/office/drawing/2016/5/9/chartex" xmlns:cx4="http://schemas.microsoft.com/office/drawing/2016/5/10/chartex" xmlns:cx5="http://schemas.microsoft.com/office/drawing/2016/5/11/chartex" xmlns:cx6="http://schemas.microsoft.com/office/drawing/2016/5/12/chartex" xmlns:cx7="http://schemas.microsoft.com/office/drawing/2016/5/13/chartex" xmlns:cx8="http://schemas.microsoft.com/office/drawing/2016/5/14/chartex" xmlns:mc="http://schemas.openxmlformats.org/markup-compatibility/2006" xmlns:aink="http://schemas.microsoft.com/office/drawing/2016/ink" xmlns:am3d="http://schemas.microsoft.com/office/drawing/2017/model3d" xmlns:o="urn:schemas-microsoft-com:office:office" xmlns:r="http://schemas.openxmlformats.org/officeDocument/2006/relationships" xmlns:m="http://schemas.openxmlformats.org/officeDocument/2006/math" xmlns:v="urn:schemas-microsoft-com:vml" xmlns:wp14="http://schemas.microsoft.com/office/word/2010/wordprocessingDrawing" xmlns:wp="http://schemas.openxmlformats.org/drawingml/2006/wordprocessingDrawing" xmlns:w10="urn:schemas-microsoft-com:office:word" xmlns:w="http://schemas.openxmlformats.org/wordprocessingml/2006/main" xmlns:w14="http://schemas.microsoft.com/office/word/2010/wordml" xmlns:w15="http://schemas.microsoft.com/office/word/2012/wordml" xmlns:w16se="http://schemas.microsoft.com/office/word/2015/wordml/symex" xmlns:wpg="http://schemas.microsoft.com/office/word/2010/wordprocessingGroup" xmlns:wpi="http://schemas.microsoft.com/office/word/2010/wordprocessingInk" xmlns:wne="http://schemas.microsoft.com/office/word/2006/wordml" xmlns:wps="http://schemas.microsoft.com/office/word/2010/wordprocessingShape" mc:Ignorable="w14 w15 w16se wp14">
+<w:document xmlns:wpc="http://schemas.microsoft.com/office/word/2010/wordprocessingCanvas" xmlns:cx="http://schemas.microsoft.com/office/drawing/2014/chartex" xmlns:cx1="http://schemas.microsoft.com/office/drawing/2015/9/8/chartex" xmlns:cx2="http://schemas.microsoft.com/office/drawing/2015/10/21/chartex" xmlns:cx3="http://schemas.microsoft.com/office/drawing/2016/5/9/chartex" xmlns:cx4="http://schemas.microsoft.com/office/drawing/2016/5/10/chartex" xmlns:cx5="http://schemas.microsoft.com/office/drawing/2016/5/11/chartex" xmlns:cx6="http://schemas.microsoft.com/office/drawing/2016/5/12/chartex" xmlns:cx7="http://schemas.microsoft.com/office/drawing/2016/5/13/chartex" xmlns:cx8="http://schemas.microsoft.com/office/drawing/2016/5/14/chartex" xmlns:mc="http://schemas.openxmlformats.org/markup-compatibility/2006" xmlns:aink="http://schemas.microsoft.com/office/drawing/2016/ink" xmlns:am3d="http://schemas.microsoft.com/office/drawing/2017/model3d" xmlns:o="urn:schemas-microsoft-com:office:office" xmlns:r="http://schemas.openxmlformats.org/officeDocument/2006/relationships" xmlns:m="http://schemas.openxmlformats.org/officeDocument/2006/math" xmlns:v="urn:schemas-microsoft-com:vml" xmlns:wp14="http://schemas.microsoft.com/office/word/2010/wordprocessingDrawing" xmlns:wp="http://schemas.openxmlformats.org/drawingml/2006/wordprocessingDrawing" xmlns:w10="urn:schemas-microsoft-com:office:word" xmlns:w="http://schemas.openxmlformats.org/wordprocessingml/2006/main" xmlns:w14="http://schemas.microsoft.com/office/word/2010/wordml" xmlns:w15="http://schemas.microsoft.com/office/word/2012/wordml" xmlns:w16cid="http://schemas.microsoft.com/office/word/2016/wordml/cid" xmlns:w16se="http://schemas.microsoft.com/office/word/2015/wordml/symex" xmlns:wpg="http://schemas.microsoft.com/office/word/2010/wordprocessingGroup" xmlns:wpi="http://schemas.microsoft.com/office/word/2010/wordprocessingInk" xmlns:wne="http://schemas.microsoft.com/office/word/2006/wordml" xmlns:wps="http://schemas.microsoft.com/office/word/2010/wordprocessingShape" mc:Ignorable="w14 w15 w16se w16cid wp14">
   <w:body>
     <w:p>
       <w:r>
-        <w:t>Modify the About action in the HomeController, in order to pass a viewbag containing your location (as a string) into the About view.</w:t>
+        <w:t xml:space="preserve">Modify the About action in the </w:t>
+      </w:r>
+      <w:proofErr w:type="spellStart"/>
+      <w:r>
+        <w:t>HomeController</w:t>
+      </w:r>
+      <w:proofErr w:type="spellEnd"/>
+      <w:r>
+        <w:t xml:space="preserve">, in order to pass a </w:t>
+      </w:r>
+      <w:proofErr w:type="spellStart"/>
+      <w:r>
+        <w:t>viewbag</w:t>
+      </w:r>
+      <w:proofErr w:type="spellEnd"/>
+      <w:r>
+        <w:t xml:space="preserve"> containing your location (as a string) into the About view.</w:t>
       </w:r>
     </w:p>
     <w:p>
       <w:r>
-        <w:t>Using an AboutModel class, transfer the Name and Location strings to the About view.</w:t>
+        <w:t xml:space="preserve">Using an </w:t>
+      </w:r>
+      <w:proofErr w:type="spellStart"/>
+      <w:r>
+        <w:t>AboutModel</w:t>
+      </w:r>
+      <w:proofErr w:type="spellEnd"/>
+      <w:r>
+        <w:t xml:space="preserve"> class, transfer the Name and Location strings to the About view.</w:t>
       </w:r>
     </w:p>
     <w:p>
@@ -19,8 +43,8 @@
         </w:rPr>
         <w:drawing>
           <wp:inline distT="0" distB="0" distL="0" distR="0">
-            <wp:extent cx="1115061" cy="417534"/>
-            <wp:effectExtent l="0" t="0" r="0" b="1905"/>
+            <wp:extent cx="1304622" cy="488515"/>
+            <wp:effectExtent l="0" t="0" r="0" b="6985"/>
             <wp:docPr id="1" name="Picture 1"/>
             <wp:cNvGraphicFramePr>
               <a:graphicFrameLocks xmlns:a="http://schemas.openxmlformats.org/drawingml/2006/main" noChangeAspect="1"/>
@@ -47,7 +71,7 @@
                   <pic:spPr>
                     <a:xfrm>
                       <a:off x="0" y="0"/>
-                      <a:ext cx="1164617" cy="436090"/>
+                      <a:ext cx="1374559" cy="514703"/>
                     </a:xfrm>
                     <a:prstGeom prst="rect">
                       <a:avLst/>
@@ -66,6 +90,54 @@
       </w:r>
       <w:r>
         <w:t xml:space="preserve"> specific cuisine. At the moment, clicking the search button should not do anything.</w:t>
+      </w:r>
+    </w:p>
+    <w:p>
+      <w:r>
+        <w:rPr>
+          <w:noProof/>
+        </w:rPr>
+        <w:drawing>
+          <wp:inline distT="0" distB="0" distL="0" distR="0">
+            <wp:extent cx="956704" cy="601249"/>
+            <wp:effectExtent l="0" t="0" r="0" b="8890"/>
+            <wp:docPr id="2" name="Picture 2"/>
+            <wp:cNvGraphicFramePr>
+              <a:graphicFrameLocks xmlns:a="http://schemas.openxmlformats.org/drawingml/2006/main" noChangeAspect="1"/>
+            </wp:cNvGraphicFramePr>
+            <a:graphic xmlns:a="http://schemas.openxmlformats.org/drawingml/2006/main">
+              <a:graphicData uri="http://schemas.openxmlformats.org/drawingml/2006/picture">
+                <pic:pic xmlns:pic="http://schemas.openxmlformats.org/drawingml/2006/picture">
+                  <pic:nvPicPr>
+                    <pic:cNvPr id="2" name="2.PNG"/>
+                    <pic:cNvPicPr/>
+                  </pic:nvPicPr>
+                  <pic:blipFill>
+                    <a:blip r:embed="rId5" cstate="print">
+                      <a:extLst>
+                        <a:ext uri="{28A0092B-C50C-407E-A947-70E740481C1C}">
+                          <a14:useLocalDpi xmlns:a14="http://schemas.microsoft.com/office/drawing/2010/main" val="0"/>
+                        </a:ext>
+                      </a:extLst>
+                    </a:blip>
+                    <a:stretch>
+                      <a:fillRect/>
+                    </a:stretch>
+                  </pic:blipFill>
+                  <pic:spPr>
+                    <a:xfrm>
+                      <a:off x="0" y="0"/>
+                      <a:ext cx="974081" cy="612170"/>
+                    </a:xfrm>
+                    <a:prstGeom prst="rect">
+                      <a:avLst/>
+                    </a:prstGeom>
+                  </pic:spPr>
+                </pic:pic>
+              </a:graphicData>
+            </a:graphic>
+          </wp:inline>
+        </w:drawing>
       </w:r>
       <w:bookmarkStart w:id="0" w:name="_GoBack"/>
       <w:bookmarkEnd w:id="0"/>
@@ -81,7 +153,7 @@
 </file>
 
 <file path=word/styles.xml><?xml version="1.0" encoding="utf-8"?>
-<w:styles xmlns:mc="http://schemas.openxmlformats.org/markup-compatibility/2006" xmlns:r="http://schemas.openxmlformats.org/officeDocument/2006/relationships" xmlns:w="http://schemas.openxmlformats.org/wordprocessingml/2006/main" xmlns:w14="http://schemas.microsoft.com/office/word/2010/wordml" xmlns:w15="http://schemas.microsoft.com/office/word/2012/wordml" xmlns:w16se="http://schemas.microsoft.com/office/word/2015/wordml/symex" mc:Ignorable="w14 w15 w16se">
+<w:styles xmlns:mc="http://schemas.openxmlformats.org/markup-compatibility/2006" xmlns:r="http://schemas.openxmlformats.org/officeDocument/2006/relationships" xmlns:w="http://schemas.openxmlformats.org/wordprocessingml/2006/main" xmlns:w14="http://schemas.microsoft.com/office/word/2010/wordml" xmlns:w15="http://schemas.microsoft.com/office/word/2012/wordml" xmlns:w16cid="http://schemas.microsoft.com/office/word/2016/wordml/cid" xmlns:w16se="http://schemas.microsoft.com/office/word/2015/wordml/symex" mc:Ignorable="w14 w15 w16se w16cid">
   <w:docDefaults>
     <w:rPrDefault>
       <w:rPr>
@@ -203,6 +275,7 @@
     <w:lsdException w:name="HTML Sample" w:semiHidden="1" w:unhideWhenUsed="1"/>
     <w:lsdException w:name="HTML Typewriter" w:semiHidden="1" w:unhideWhenUsed="1"/>
     <w:lsdException w:name="HTML Variable" w:semiHidden="1" w:unhideWhenUsed="1"/>
+    <w:lsdException w:name="Normal Table" w:semiHidden="1" w:unhideWhenUsed="1"/>
     <w:lsdException w:name="annotation subject" w:semiHidden="1" w:unhideWhenUsed="1"/>
     <w:lsdException w:name="No List" w:semiHidden="1" w:unhideWhenUsed="1"/>
     <w:lsdException w:name="Outline List 1" w:semiHidden="1" w:unhideWhenUsed="1"/>
@@ -249,8 +322,10 @@
     <w:lsdException w:name="Table Subtle 2" w:semiHidden="1" w:unhideWhenUsed="1"/>
     <w:lsdException w:name="Table Web 1" w:semiHidden="1" w:unhideWhenUsed="1"/>
     <w:lsdException w:name="Table Web 2" w:semiHidden="1" w:unhideWhenUsed="1"/>
+    <w:lsdException w:name="Table Web 3" w:semiHidden="1" w:unhideWhenUsed="1"/>
     <w:lsdException w:name="Balloon Text" w:semiHidden="1" w:unhideWhenUsed="1"/>
     <w:lsdException w:name="Table Grid" w:uiPriority="39"/>
+    <w:lsdException w:name="Table Theme" w:semiHidden="1" w:unhideWhenUsed="1"/>
     <w:lsdException w:name="Placeholder Text" w:semiHidden="1"/>
     <w:lsdException w:name="No Spacing" w:uiPriority="1" w:qFormat="1"/>
     <w:lsdException w:name="Light Shading" w:uiPriority="60"/>

</xml_diff>